<commit_message>
Finished Type of Variables
</commit_message>
<xml_diff>
--- a/Notation rules.docx
+++ b/Notation rules.docx
@@ -16,13 +16,25 @@
     <w:p/>
     <w:p>
       <w:r>
-        <w:t xml:space="preserve">Dataset names </w:t>
-      </w:r>
-      <w:r>
-        <w:t>bold italic</w:t>
-      </w:r>
-      <w:r>
-        <w:t xml:space="preserve"> as in **_hsb2_**</w:t>
+        <w:t>Dataset names in</w:t>
+      </w:r>
+      <w:r>
+        <w:t xml:space="preserve"> </w:t>
+      </w:r>
+      <w:r>
+        <w:t>backquotes</w:t>
+      </w:r>
+      <w:r>
+        <w:t xml:space="preserve"> </w:t>
+      </w:r>
+      <w:r>
+        <w:t>`</w:t>
+      </w:r>
+      <w:r>
+        <w:t>hsb2_</w:t>
+      </w:r>
+      <w:r>
+        <w:t>`</w:t>
       </w:r>
     </w:p>
     <w:p/>

</xml_diff>

<commit_message>
Finished combining factors section.
</commit_message>
<xml_diff>
--- a/Notation rules.docx
+++ b/Notation rules.docx
@@ -40,7 +40,16 @@
     <w:p/>
     <w:p>
       <w:r>
-        <w:t>Variable names italic as in *Sex*</w:t>
+        <w:t xml:space="preserve">Variable names in </w:t>
+      </w:r>
+      <w:r>
+        <w:t>backquote `</w:t>
+      </w:r>
+      <w:r>
+        <w:t>Sex</w:t>
+      </w:r>
+      <w:r>
+        <w:t>`</w:t>
       </w:r>
     </w:p>
     <w:p/>
@@ -55,7 +64,19 @@
     <w:p/>
     <w:p>
       <w:r>
-        <w:t xml:space="preserve">Selection within GUIS, use the backquote. For </w:t>
+        <w:t>Write function names in bold **Histogram**</w:t>
+      </w:r>
+    </w:p>
+    <w:p/>
+    <w:p>
+      <w:r>
+        <w:t>Selection within GUI</w:t>
+      </w:r>
+      <w:r>
+        <w:t>s</w:t>
+      </w:r>
+      <w:r>
+        <w:t xml:space="preserve">, use the backquote. For </w:t>
       </w:r>
       <w:proofErr w:type="gramStart"/>
       <w:r>

</xml_diff>

<commit_message>
Finished Lesson 1 in Tutorial 1.
</commit_message>
<xml_diff>
--- a/Notation rules.docx
+++ b/Notation rules.docx
@@ -107,7 +107,13 @@
     <w:p/>
     <w:p>
       <w:r>
-        <w:t xml:space="preserve">Typing values in textboxes use </w:t>
+        <w:t>Typing values in textboxes</w:t>
+      </w:r>
+      <w:r>
+        <w:t xml:space="preserve"> or R code </w:t>
+      </w:r>
+      <w:r>
+        <w:t xml:space="preserve"> use </w:t>
       </w:r>
       <w:proofErr w:type="spellStart"/>
       <w:r>

</xml_diff>